<commit_message>
Update: Requirement list, Add: use case diagram
</commit_message>
<xml_diff>
--- a/Requirement list.docx
+++ b/Requirement list.docx
@@ -147,6 +147,13 @@
           </w:tcPr>
           <w:p>
             <w:r>
+              <w:rPr>
+                <w:lang w:eastAsia="ko-KR"/>
+                <w:rtl w:val="off"/>
+              </w:rPr>
+              <w:t xml:space="preserve">회원이 아닌 </w:t>
+            </w:r>
+            <w:r>
               <w:rPr/>
               <w:t>사용자는 ID, 비밀번호, 전화번호를 입력하여 회원가입한다.</w:t>
             </w:r>
@@ -405,22 +412,22 @@
     <w:lsdException w:name="index 7" w:semiHidden="1" w:unhideWhenUsed="1"/>
     <w:lsdException w:name="index 8" w:semiHidden="1" w:unhideWhenUsed="1"/>
     <w:lsdException w:name="index 9" w:semiHidden="1" w:unhideWhenUsed="1"/>
-    <w:lsdException w:name="toc 1" w:semiHidden="1" w:uiPriority="57" w:unhideWhenUsed="1"/>
-    <w:lsdException w:name="toc 2" w:semiHidden="1" w:uiPriority="57" w:unhideWhenUsed="1"/>
-    <w:lsdException w:name="toc 3" w:semiHidden="1" w:uiPriority="57" w:unhideWhenUsed="1"/>
-    <w:lsdException w:name="toc 4" w:semiHidden="1" w:uiPriority="57" w:unhideWhenUsed="1"/>
-    <w:lsdException w:name="toc 5" w:semiHidden="1" w:uiPriority="57" w:unhideWhenUsed="1"/>
-    <w:lsdException w:name="toc 6" w:semiHidden="1" w:uiPriority="57" w:unhideWhenUsed="1"/>
-    <w:lsdException w:name="toc 7" w:semiHidden="1" w:uiPriority="57" w:unhideWhenUsed="1"/>
-    <w:lsdException w:name="toc 8" w:semiHidden="1" w:uiPriority="57" w:unhideWhenUsed="1"/>
-    <w:lsdException w:name="toc 9" w:semiHidden="1" w:uiPriority="57" w:unhideWhenUsed="1"/>
+    <w:lsdException w:name="toc 1" w:semiHidden="1" w:uiPriority="87" w:unhideWhenUsed="1"/>
+    <w:lsdException w:name="toc 2" w:semiHidden="1" w:uiPriority="87" w:unhideWhenUsed="1"/>
+    <w:lsdException w:name="toc 3" w:semiHidden="1" w:uiPriority="87" w:unhideWhenUsed="1"/>
+    <w:lsdException w:name="toc 4" w:semiHidden="1" w:uiPriority="87" w:unhideWhenUsed="1"/>
+    <w:lsdException w:name="toc 5" w:semiHidden="1" w:uiPriority="87" w:unhideWhenUsed="1"/>
+    <w:lsdException w:name="toc 6" w:semiHidden="1" w:uiPriority="87" w:unhideWhenUsed="1"/>
+    <w:lsdException w:name="toc 7" w:semiHidden="1" w:uiPriority="87" w:unhideWhenUsed="1"/>
+    <w:lsdException w:name="toc 8" w:semiHidden="1" w:uiPriority="87" w:unhideWhenUsed="1"/>
+    <w:lsdException w:name="toc 9" w:semiHidden="1" w:uiPriority="87" w:unhideWhenUsed="1"/>
     <w:lsdException w:name="Normal Indent" w:semiHidden="1" w:unhideWhenUsed="1"/>
     <w:lsdException w:name="footnote text" w:semiHidden="1" w:unhideWhenUsed="1"/>
     <w:lsdException w:name="annotation text" w:semiHidden="1" w:unhideWhenUsed="1"/>
     <w:lsdException w:name="header" w:semiHidden="1" w:unhideWhenUsed="1"/>
     <w:lsdException w:name="footer" w:semiHidden="1" w:unhideWhenUsed="1"/>
     <w:lsdException w:name="index heading" w:semiHidden="1" w:unhideWhenUsed="1"/>
-    <w:lsdException w:name="caption" w:semiHidden="1" w:uiPriority="53" w:unhideWhenUsed="1" w:qFormat="1"/>
+    <w:lsdException w:name="caption" w:semiHidden="1" w:uiPriority="83" w:unhideWhenUsed="1" w:qFormat="1"/>
     <w:lsdException w:name="table of figures" w:semiHidden="1" w:unhideWhenUsed="1"/>
     <w:lsdException w:name="envelope address" w:semiHidden="1" w:unhideWhenUsed="1"/>
     <w:lsdException w:name="envelope return" w:semiHidden="1" w:unhideWhenUsed="1"/>
@@ -448,7 +455,7 @@
     <w:lsdException w:name="List Number 3" w:semiHidden="1" w:unhideWhenUsed="1"/>
     <w:lsdException w:name="List Number 4" w:semiHidden="1" w:unhideWhenUsed="1"/>
     <w:lsdException w:name="List Number 5" w:semiHidden="1" w:unhideWhenUsed="1"/>
-    <w:lsdException w:name="Title" w:uiPriority="16" w:qFormat="1"/>
+    <w:lsdException w:name="Title" w:uiPriority="22" w:qFormat="1"/>
     <w:lsdException w:name="Closing" w:semiHidden="1" w:unhideWhenUsed="1"/>
     <w:lsdException w:name="Signature" w:semiHidden="1" w:unhideWhenUsed="1"/>
     <w:lsdException w:name="Default Paragraph Font" w:semiHidden="1" w:uiPriority="1" w:unhideWhenUsed="1"/>
@@ -460,7 +467,7 @@
     <w:lsdException w:name="List Continue 4" w:semiHidden="1" w:unhideWhenUsed="1"/>
     <w:lsdException w:name="List Continue 5" w:semiHidden="1" w:unhideWhenUsed="1"/>
     <w:lsdException w:name="Message Header" w:semiHidden="1" w:unhideWhenUsed="1"/>
-    <w:lsdException w:name="Subtitle" w:uiPriority="17" w:qFormat="1"/>
+    <w:lsdException w:name="Subtitle" w:uiPriority="23" w:qFormat="1"/>
     <w:lsdException w:name="Salutation" w:semiHidden="1" w:unhideWhenUsed="1"/>
     <w:lsdException w:name="Date" w:semiHidden="1" w:unhideWhenUsed="1"/>
     <w:lsdException w:name="Body Text First Indent" w:semiHidden="1" w:unhideWhenUsed="1"/>
@@ -473,8 +480,8 @@
     <w:lsdException w:name="Block Text" w:semiHidden="1" w:unhideWhenUsed="1"/>
     <w:lsdException w:name="Hyperlink" w:semiHidden="1" w:unhideWhenUsed="1"/>
     <w:lsdException w:name="FollowedHyperlink" w:semiHidden="1" w:unhideWhenUsed="1"/>
-    <w:lsdException w:name="Strong" w:uiPriority="34" w:qFormat="1"/>
-    <w:lsdException w:name="Emphasis" w:uiPriority="32" w:qFormat="1"/>
+    <w:lsdException w:name="Strong" w:uiPriority="52" w:qFormat="1"/>
+    <w:lsdException w:name="Emphasis" w:uiPriority="50" w:qFormat="1"/>
     <w:lsdException w:name="Document Map" w:semiHidden="1" w:unhideWhenUsed="1"/>
     <w:lsdException w:name="Plain Text" w:semiHidden="1" w:unhideWhenUsed="1"/>
     <w:lsdException w:name="E-mail Signature" w:semiHidden="1" w:unhideWhenUsed="1"/>
@@ -540,223 +547,223 @@
     <w:lsdException w:name="Table Web 2" w:semiHidden="1" w:unhideWhenUsed="1"/>
     <w:lsdException w:name="Table Web 3" w:semiHidden="1" w:unhideWhenUsed="1"/>
     <w:lsdException w:name="Balloon Text" w:semiHidden="1" w:unhideWhenUsed="1"/>
-    <w:lsdException w:name="Table Grid" w:uiPriority="57"/>
+    <w:lsdException w:name="Table Grid" w:uiPriority="87"/>
     <w:lsdException w:name="Table Theme" w:semiHidden="1" w:unhideWhenUsed="1"/>
     <w:lsdException w:name="Placeholder Text" w:semiHidden="1"/>
     <w:lsdException w:name="No Spacing" w:uiPriority="1" w:qFormat="1"/>
-    <w:lsdException w:name="Light Shading" w:uiPriority="96"/>
-    <w:lsdException w:name="Light List" w:uiPriority="97"/>
-    <w:lsdException w:name="Light Grid" w:uiPriority="98"/>
-    <w:lsdException w:name="Medium Shading 1" w:uiPriority="99"/>
-    <w:lsdException w:name="Medium Shading 2" w:uiPriority="100"/>
-    <w:lsdException w:name="Medium List 1" w:uiPriority="101"/>
-    <w:lsdException w:name="Medium List 2" w:uiPriority="102"/>
-    <w:lsdException w:name="Medium Grid 1" w:uiPriority="103"/>
-    <w:lsdException w:name="Medium Grid 2" w:uiPriority="104"/>
-    <w:lsdException w:name="Medium Grid 3" w:uiPriority="105"/>
-    <w:lsdException w:name="Dark List" w:uiPriority="112"/>
-    <w:lsdException w:name="Colorful Shading" w:uiPriority="113"/>
-    <w:lsdException w:name="Colorful List" w:uiPriority="114"/>
-    <w:lsdException w:name="Colorful Grid" w:uiPriority="115"/>
-    <w:lsdException w:name="Light Shading Accent 1" w:uiPriority="96"/>
-    <w:lsdException w:name="Light List Accent 1" w:uiPriority="97"/>
-    <w:lsdException w:name="Light Grid Accent 1" w:uiPriority="98"/>
-    <w:lsdException w:name="Medium Shading 1 Accent 1" w:uiPriority="99"/>
-    <w:lsdException w:name="Medium Shading 2 Accent 1" w:uiPriority="100"/>
-    <w:lsdException w:name="Medium List 1 Accent 1" w:uiPriority="101"/>
+    <w:lsdException w:name="Light Shading" w:uiPriority="150"/>
+    <w:lsdException w:name="Light List" w:uiPriority="151"/>
+    <w:lsdException w:name="Light Grid" w:uiPriority="152"/>
+    <w:lsdException w:name="Medium Shading 1" w:uiPriority="153"/>
+    <w:lsdException w:name="Medium Shading 2" w:uiPriority="256"/>
+    <w:lsdException w:name="Medium List 1" w:uiPriority="257"/>
+    <w:lsdException w:name="Medium List 2" w:uiPriority="258"/>
+    <w:lsdException w:name="Medium Grid 1" w:uiPriority="259"/>
+    <w:lsdException w:name="Medium Grid 2" w:uiPriority="260"/>
+    <w:lsdException w:name="Medium Grid 3" w:uiPriority="261"/>
+    <w:lsdException w:name="Dark List" w:uiPriority="274"/>
+    <w:lsdException w:name="Colorful Shading" w:uiPriority="275"/>
+    <w:lsdException w:name="Colorful List" w:uiPriority="276"/>
+    <w:lsdException w:name="Colorful Grid" w:uiPriority="277"/>
+    <w:lsdException w:name="Light Shading Accent 1" w:uiPriority="150"/>
+    <w:lsdException w:name="Light List Accent 1" w:uiPriority="151"/>
+    <w:lsdException w:name="Light Grid Accent 1" w:uiPriority="152"/>
+    <w:lsdException w:name="Medium Shading 1 Accent 1" w:uiPriority="153"/>
+    <w:lsdException w:name="Medium Shading 2 Accent 1" w:uiPriority="256"/>
+    <w:lsdException w:name="Medium List 1 Accent 1" w:uiPriority="257"/>
     <w:lsdException w:name="Revision" w:semiHidden="1"/>
-    <w:lsdException w:name="List Paragraph" w:uiPriority="52" w:qFormat="1"/>
-    <w:lsdException w:name="Quote" w:uiPriority="41" w:qFormat="1"/>
-    <w:lsdException w:name="Intense Quote" w:uiPriority="48" w:qFormat="1"/>
-    <w:lsdException w:name="Medium List 2 Accent 1" w:uiPriority="102"/>
-    <w:lsdException w:name="Medium Grid 1 Accent 1" w:uiPriority="103"/>
-    <w:lsdException w:name="Medium Grid 2 Accent 1" w:uiPriority="104"/>
-    <w:lsdException w:name="Medium Grid 3 Accent 1" w:uiPriority="105"/>
-    <w:lsdException w:name="Dark List Accent 1" w:uiPriority="112"/>
-    <w:lsdException w:name="Colorful Shading Accent 1" w:uiPriority="113"/>
-    <w:lsdException w:name="Colorful List Accent 1" w:uiPriority="114"/>
-    <w:lsdException w:name="Colorful Grid Accent 1" w:uiPriority="115"/>
-    <w:lsdException w:name="Light Shading Accent 2" w:uiPriority="96"/>
-    <w:lsdException w:name="Light List Accent 2" w:uiPriority="97"/>
-    <w:lsdException w:name="Light Grid Accent 2" w:uiPriority="98"/>
-    <w:lsdException w:name="Medium Shading 1 Accent 2" w:uiPriority="99"/>
-    <w:lsdException w:name="Medium Shading 2 Accent 2" w:uiPriority="100"/>
-    <w:lsdException w:name="Medium List 1 Accent 2" w:uiPriority="101"/>
-    <w:lsdException w:name="Medium List 2 Accent 2" w:uiPriority="102"/>
-    <w:lsdException w:name="Medium Grid 1 Accent 2" w:uiPriority="103"/>
-    <w:lsdException w:name="Medium Grid 2 Accent 2" w:uiPriority="104"/>
-    <w:lsdException w:name="Medium Grid 3 Accent 2" w:uiPriority="105"/>
-    <w:lsdException w:name="Dark List Accent 2" w:uiPriority="112"/>
-    <w:lsdException w:name="Colorful Shading Accent 2" w:uiPriority="113"/>
-    <w:lsdException w:name="Colorful List Accent 2" w:uiPriority="114"/>
-    <w:lsdException w:name="Colorful Grid Accent 2" w:uiPriority="115"/>
-    <w:lsdException w:name="Light Shading Accent 3" w:uiPriority="96"/>
-    <w:lsdException w:name="Light List Accent 3" w:uiPriority="97"/>
-    <w:lsdException w:name="Light Grid Accent 3" w:uiPriority="98"/>
-    <w:lsdException w:name="Medium Shading 1 Accent 3" w:uiPriority="99"/>
-    <w:lsdException w:name="Medium Shading 2 Accent 3" w:uiPriority="100"/>
-    <w:lsdException w:name="Medium List 1 Accent 3" w:uiPriority="101"/>
-    <w:lsdException w:name="Medium List 2 Accent 3" w:uiPriority="102"/>
-    <w:lsdException w:name="Medium Grid 1 Accent 3" w:uiPriority="103"/>
-    <w:lsdException w:name="Medium Grid 2 Accent 3" w:uiPriority="104"/>
-    <w:lsdException w:name="Medium Grid 3 Accent 3" w:uiPriority="105"/>
-    <w:lsdException w:name="Dark List Accent 3" w:uiPriority="112"/>
-    <w:lsdException w:name="Colorful Shading Accent 3" w:uiPriority="113"/>
-    <w:lsdException w:name="Colorful List Accent 3" w:uiPriority="114"/>
-    <w:lsdException w:name="Colorful Grid Accent 3" w:uiPriority="115"/>
-    <w:lsdException w:name="Light Shading Accent 4" w:uiPriority="96"/>
-    <w:lsdException w:name="Light List Accent 4" w:uiPriority="97"/>
-    <w:lsdException w:name="Light Grid Accent 4" w:uiPriority="98"/>
-    <w:lsdException w:name="Medium Shading 1 Accent 4" w:uiPriority="99"/>
-    <w:lsdException w:name="Medium Shading 2 Accent 4" w:uiPriority="100"/>
-    <w:lsdException w:name="Medium List 1 Accent 4" w:uiPriority="101"/>
-    <w:lsdException w:name="Medium List 2 Accent 4" w:uiPriority="102"/>
-    <w:lsdException w:name="Medium Grid 1 Accent 4" w:uiPriority="103"/>
-    <w:lsdException w:name="Medium Grid 2 Accent 4" w:uiPriority="104"/>
-    <w:lsdException w:name="Medium Grid 3 Accent 4" w:uiPriority="105"/>
-    <w:lsdException w:name="Dark List Accent 4" w:uiPriority="112"/>
-    <w:lsdException w:name="Colorful Shading Accent 4" w:uiPriority="113"/>
-    <w:lsdException w:name="Colorful List Accent 4" w:uiPriority="114"/>
-    <w:lsdException w:name="Colorful Grid Accent 4" w:uiPriority="115"/>
-    <w:lsdException w:name="Light Shading Accent 5" w:uiPriority="96"/>
-    <w:lsdException w:name="Light List Accent 5" w:uiPriority="97"/>
-    <w:lsdException w:name="Light Grid Accent 5" w:uiPriority="98"/>
-    <w:lsdException w:name="Medium Shading 1 Accent 5" w:uiPriority="99"/>
-    <w:lsdException w:name="Medium Shading 2 Accent 5" w:uiPriority="100"/>
-    <w:lsdException w:name="Medium List 1 Accent 5" w:uiPriority="101"/>
-    <w:lsdException w:name="Medium List 2 Accent 5" w:uiPriority="102"/>
-    <w:lsdException w:name="Medium Grid 1 Accent 5" w:uiPriority="103"/>
-    <w:lsdException w:name="Medium Grid 2 Accent 5" w:uiPriority="104"/>
-    <w:lsdException w:name="Medium Grid 3 Accent 5" w:uiPriority="105"/>
-    <w:lsdException w:name="Dark List Accent 5" w:uiPriority="112"/>
-    <w:lsdException w:name="Colorful Shading Accent 5" w:uiPriority="113"/>
-    <w:lsdException w:name="Colorful List Accent 5" w:uiPriority="114"/>
-    <w:lsdException w:name="Colorful Grid Accent 5" w:uiPriority="115"/>
-    <w:lsdException w:name="Light Shading Accent 6" w:uiPriority="96"/>
-    <w:lsdException w:name="Light List Accent 6" w:uiPriority="97"/>
-    <w:lsdException w:name="Light Grid Accent 6" w:uiPriority="98"/>
-    <w:lsdException w:name="Medium Shading 1 Accent 6" w:uiPriority="99"/>
-    <w:lsdException w:name="Medium Shading 2 Accent 6" w:uiPriority="100"/>
-    <w:lsdException w:name="Medium List 1 Accent 6" w:uiPriority="101"/>
-    <w:lsdException w:name="Medium List 2 Accent 6" w:uiPriority="102"/>
-    <w:lsdException w:name="Medium Grid 1 Accent 6" w:uiPriority="103"/>
-    <w:lsdException w:name="Medium Grid 2 Accent 6" w:uiPriority="104"/>
-    <w:lsdException w:name="Medium Grid 3 Accent 6" w:uiPriority="105"/>
-    <w:lsdException w:name="Dark List Accent 6" w:uiPriority="112"/>
-    <w:lsdException w:name="Colorful Shading Accent 6" w:uiPriority="113"/>
-    <w:lsdException w:name="Colorful List Accent 6" w:uiPriority="114"/>
-    <w:lsdException w:name="Colorful Grid Accent 6" w:uiPriority="115"/>
-    <w:lsdException w:name="Subtle Emphasis" w:uiPriority="25" w:qFormat="1"/>
-    <w:lsdException w:name="Intense Emphasis" w:uiPriority="33" w:qFormat="1"/>
-    <w:lsdException w:name="Subtle Reference" w:uiPriority="49" w:qFormat="1"/>
-    <w:lsdException w:name="Intense Reference" w:uiPriority="50" w:qFormat="1"/>
-    <w:lsdException w:name="Book Title" w:uiPriority="51" w:qFormat="1"/>
-    <w:lsdException w:name="Bibliography" w:semiHidden="1" w:uiPriority="55" w:unhideWhenUsed="1"/>
-    <w:lsdException w:name="TOC Heading" w:semiHidden="1" w:uiPriority="57" w:unhideWhenUsed="1" w:qFormat="1"/>
-    <w:lsdException w:name="Plain Table 1" w:uiPriority="65"/>
-    <w:lsdException w:name="Plain Table 2" w:uiPriority="66"/>
-    <w:lsdException w:name="Plain Table 3" w:uiPriority="67"/>
-    <w:lsdException w:name="Plain Table 4" w:uiPriority="68"/>
-    <w:lsdException w:name="Plain Table 5" w:uiPriority="69"/>
-    <w:lsdException w:name="Grid Table Light" w:uiPriority="64"/>
-    <w:lsdException w:name="Grid Table 1 Light" w:uiPriority="70"/>
-    <w:lsdException w:name="Grid Table 2" w:uiPriority="71"/>
-    <w:lsdException w:name="Grid Table 3" w:uiPriority="72"/>
-    <w:lsdException w:name="Grid Table 4" w:uiPriority="73"/>
-    <w:lsdException w:name="Grid Table 5 Dark" w:uiPriority="80"/>
-    <w:lsdException w:name="Grid Table 6 Colorful" w:uiPriority="81"/>
-    <w:lsdException w:name="Grid Table 7 Colorful" w:uiPriority="82"/>
-    <w:lsdException w:name="Grid Table 1 Light Accent 1" w:uiPriority="70"/>
-    <w:lsdException w:name="Grid Table 2 Accent 1" w:uiPriority="71"/>
-    <w:lsdException w:name="Grid Table 3 Accent 1" w:uiPriority="72"/>
-    <w:lsdException w:name="Grid Table 4 Accent 1" w:uiPriority="73"/>
-    <w:lsdException w:name="Grid Table 5 Dark Accent 1" w:uiPriority="80"/>
-    <w:lsdException w:name="Grid Table 6 Colorful Accent 1" w:uiPriority="81"/>
-    <w:lsdException w:name="Grid Table 7 Colorful Accent 1" w:uiPriority="82"/>
-    <w:lsdException w:name="Grid Table 1 Light Accent 2" w:uiPriority="70"/>
-    <w:lsdException w:name="Grid Table 2 Accent 2" w:uiPriority="71"/>
-    <w:lsdException w:name="Grid Table 3 Accent 2" w:uiPriority="72"/>
-    <w:lsdException w:name="Grid Table 4 Accent 2" w:uiPriority="73"/>
-    <w:lsdException w:name="Grid Table 5 Dark Accent 2" w:uiPriority="80"/>
-    <w:lsdException w:name="Grid Table 6 Colorful Accent 2" w:uiPriority="81"/>
-    <w:lsdException w:name="Grid Table 7 Colorful Accent 2" w:uiPriority="82"/>
-    <w:lsdException w:name="Grid Table 1 Light Accent 3" w:uiPriority="70"/>
-    <w:lsdException w:name="Grid Table 2 Accent 3" w:uiPriority="71"/>
-    <w:lsdException w:name="Grid Table 3 Accent 3" w:uiPriority="72"/>
-    <w:lsdException w:name="Grid Table 4 Accent 3" w:uiPriority="73"/>
-    <w:lsdException w:name="Grid Table 5 Dark Accent 3" w:uiPriority="80"/>
-    <w:lsdException w:name="Grid Table 6 Colorful Accent 3" w:uiPriority="81"/>
-    <w:lsdException w:name="Grid Table 7 Colorful Accent 3" w:uiPriority="82"/>
-    <w:lsdException w:name="Grid Table 1 Light Accent 4" w:uiPriority="70"/>
-    <w:lsdException w:name="Grid Table 2 Accent 4" w:uiPriority="71"/>
-    <w:lsdException w:name="Grid Table 3 Accent 4" w:uiPriority="72"/>
-    <w:lsdException w:name="Grid Table 4 Accent 4" w:uiPriority="73"/>
-    <w:lsdException w:name="Grid Table 5 Dark Accent 4" w:uiPriority="80"/>
-    <w:lsdException w:name="Grid Table 6 Colorful Accent 4" w:uiPriority="81"/>
-    <w:lsdException w:name="Grid Table 7 Colorful Accent 4" w:uiPriority="82"/>
-    <w:lsdException w:name="Grid Table 1 Light Accent 5" w:uiPriority="70"/>
-    <w:lsdException w:name="Grid Table 2 Accent 5" w:uiPriority="71"/>
-    <w:lsdException w:name="Grid Table 3 Accent 5" w:uiPriority="72"/>
-    <w:lsdException w:name="Grid Table 4 Accent 5" w:uiPriority="73"/>
-    <w:lsdException w:name="Grid Table 5 Dark Accent 5" w:uiPriority="80"/>
-    <w:lsdException w:name="Grid Table 6 Colorful Accent 5" w:uiPriority="81"/>
-    <w:lsdException w:name="Grid Table 7 Colorful Accent 5" w:uiPriority="82"/>
-    <w:lsdException w:name="Grid Table 1 Light Accent 6" w:uiPriority="70"/>
-    <w:lsdException w:name="Grid Table 2 Accent 6" w:uiPriority="71"/>
-    <w:lsdException w:name="Grid Table 3 Accent 6" w:uiPriority="72"/>
-    <w:lsdException w:name="Grid Table 4 Accent 6" w:uiPriority="73"/>
-    <w:lsdException w:name="Grid Table 5 Dark Accent 6" w:uiPriority="80"/>
-    <w:lsdException w:name="Grid Table 6 Colorful Accent 6" w:uiPriority="81"/>
-    <w:lsdException w:name="Grid Table 7 Colorful Accent 6" w:uiPriority="82"/>
-    <w:lsdException w:name="List Table 1 Light" w:uiPriority="70"/>
-    <w:lsdException w:name="List Table 2" w:uiPriority="71"/>
-    <w:lsdException w:name="List Table 3" w:uiPriority="72"/>
-    <w:lsdException w:name="List Table 4" w:uiPriority="73"/>
-    <w:lsdException w:name="List Table 5 Dark" w:uiPriority="80"/>
-    <w:lsdException w:name="List Table 6 Colorful" w:uiPriority="81"/>
-    <w:lsdException w:name="List Table 7 Colorful" w:uiPriority="82"/>
-    <w:lsdException w:name="List Table 1 Light Accent 1" w:uiPriority="70"/>
-    <w:lsdException w:name="List Table 2 Accent 1" w:uiPriority="71"/>
-    <w:lsdException w:name="List Table 3 Accent 1" w:uiPriority="72"/>
-    <w:lsdException w:name="List Table 4 Accent 1" w:uiPriority="73"/>
-    <w:lsdException w:name="List Table 5 Dark Accent 1" w:uiPriority="80"/>
-    <w:lsdException w:name="List Table 6 Colorful Accent 1" w:uiPriority="81"/>
-    <w:lsdException w:name="List Table 7 Colorful Accent 1" w:uiPriority="82"/>
-    <w:lsdException w:name="List Table 1 Light Accent 2" w:uiPriority="70"/>
-    <w:lsdException w:name="List Table 2 Accent 2" w:uiPriority="71"/>
-    <w:lsdException w:name="List Table 3 Accent 2" w:uiPriority="72"/>
-    <w:lsdException w:name="List Table 4 Accent 2" w:uiPriority="73"/>
-    <w:lsdException w:name="List Table 5 Dark Accent 2" w:uiPriority="80"/>
-    <w:lsdException w:name="List Table 6 Colorful Accent 2" w:uiPriority="81"/>
-    <w:lsdException w:name="List Table 7 Colorful Accent 2" w:uiPriority="82"/>
-    <w:lsdException w:name="List Table 1 Light Accent 3" w:uiPriority="70"/>
-    <w:lsdException w:name="List Table 2 Accent 3" w:uiPriority="71"/>
-    <w:lsdException w:name="List Table 3 Accent 3" w:uiPriority="72"/>
-    <w:lsdException w:name="List Table 4 Accent 3" w:uiPriority="73"/>
-    <w:lsdException w:name="List Table 5 Dark Accent 3" w:uiPriority="80"/>
-    <w:lsdException w:name="List Table 6 Colorful Accent 3" w:uiPriority="81"/>
-    <w:lsdException w:name="List Table 7 Colorful Accent 3" w:uiPriority="82"/>
-    <w:lsdException w:name="List Table 1 Light Accent 4" w:uiPriority="70"/>
-    <w:lsdException w:name="List Table 2 Accent 4" w:uiPriority="71"/>
-    <w:lsdException w:name="List Table 3 Accent 4" w:uiPriority="72"/>
-    <w:lsdException w:name="List Table 4 Accent 4" w:uiPriority="73"/>
-    <w:lsdException w:name="List Table 5 Dark Accent 4" w:uiPriority="80"/>
-    <w:lsdException w:name="List Table 6 Colorful Accent 4" w:uiPriority="81"/>
-    <w:lsdException w:name="List Table 7 Colorful Accent 4" w:uiPriority="82"/>
-    <w:lsdException w:name="List Table 1 Light Accent 5" w:uiPriority="70"/>
-    <w:lsdException w:name="List Table 2 Accent 5" w:uiPriority="71"/>
-    <w:lsdException w:name="List Table 3 Accent 5" w:uiPriority="72"/>
-    <w:lsdException w:name="List Table 4 Accent 5" w:uiPriority="73"/>
-    <w:lsdException w:name="List Table 5 Dark Accent 5" w:uiPriority="80"/>
-    <w:lsdException w:name="List Table 6 Colorful Accent 5" w:uiPriority="81"/>
-    <w:lsdException w:name="List Table 7 Colorful Accent 5" w:uiPriority="82"/>
-    <w:lsdException w:name="List Table 1 Light Accent 6" w:uiPriority="70"/>
-    <w:lsdException w:name="List Table 2 Accent 6" w:uiPriority="71"/>
-    <w:lsdException w:name="List Table 3 Accent 6" w:uiPriority="72"/>
-    <w:lsdException w:name="List Table 4 Accent 6" w:uiPriority="73"/>
-    <w:lsdException w:name="List Table 5 Dark Accent 6" w:uiPriority="80"/>
-    <w:lsdException w:name="List Table 6 Colorful Accent 6" w:uiPriority="81"/>
-    <w:lsdException w:name="List Table 7 Colorful Accent 6" w:uiPriority="82"/>
+    <w:lsdException w:name="List Paragraph" w:uiPriority="82" w:qFormat="1"/>
+    <w:lsdException w:name="Quote" w:uiPriority="65" w:qFormat="1"/>
+    <w:lsdException w:name="Intense Quote" w:uiPriority="72" w:qFormat="1"/>
+    <w:lsdException w:name="Medium List 2 Accent 1" w:uiPriority="258"/>
+    <w:lsdException w:name="Medium Grid 1 Accent 1" w:uiPriority="259"/>
+    <w:lsdException w:name="Medium Grid 2 Accent 1" w:uiPriority="260"/>
+    <w:lsdException w:name="Medium Grid 3 Accent 1" w:uiPriority="261"/>
+    <w:lsdException w:name="Dark List Accent 1" w:uiPriority="274"/>
+    <w:lsdException w:name="Colorful Shading Accent 1" w:uiPriority="275"/>
+    <w:lsdException w:name="Colorful List Accent 1" w:uiPriority="276"/>
+    <w:lsdException w:name="Colorful Grid Accent 1" w:uiPriority="277"/>
+    <w:lsdException w:name="Light Shading Accent 2" w:uiPriority="150"/>
+    <w:lsdException w:name="Light List Accent 2" w:uiPriority="151"/>
+    <w:lsdException w:name="Light Grid Accent 2" w:uiPriority="152"/>
+    <w:lsdException w:name="Medium Shading 1 Accent 2" w:uiPriority="153"/>
+    <w:lsdException w:name="Medium Shading 2 Accent 2" w:uiPriority="256"/>
+    <w:lsdException w:name="Medium List 1 Accent 2" w:uiPriority="257"/>
+    <w:lsdException w:name="Medium List 2 Accent 2" w:uiPriority="258"/>
+    <w:lsdException w:name="Medium Grid 1 Accent 2" w:uiPriority="259"/>
+    <w:lsdException w:name="Medium Grid 2 Accent 2" w:uiPriority="260"/>
+    <w:lsdException w:name="Medium Grid 3 Accent 2" w:uiPriority="261"/>
+    <w:lsdException w:name="Dark List Accent 2" w:uiPriority="274"/>
+    <w:lsdException w:name="Colorful Shading Accent 2" w:uiPriority="275"/>
+    <w:lsdException w:name="Colorful List Accent 2" w:uiPriority="276"/>
+    <w:lsdException w:name="Colorful Grid Accent 2" w:uiPriority="277"/>
+    <w:lsdException w:name="Light Shading Accent 3" w:uiPriority="150"/>
+    <w:lsdException w:name="Light List Accent 3" w:uiPriority="151"/>
+    <w:lsdException w:name="Light Grid Accent 3" w:uiPriority="152"/>
+    <w:lsdException w:name="Medium Shading 1 Accent 3" w:uiPriority="153"/>
+    <w:lsdException w:name="Medium Shading 2 Accent 3" w:uiPriority="256"/>
+    <w:lsdException w:name="Medium List 1 Accent 3" w:uiPriority="257"/>
+    <w:lsdException w:name="Medium List 2 Accent 3" w:uiPriority="258"/>
+    <w:lsdException w:name="Medium Grid 1 Accent 3" w:uiPriority="259"/>
+    <w:lsdException w:name="Medium Grid 2 Accent 3" w:uiPriority="260"/>
+    <w:lsdException w:name="Medium Grid 3 Accent 3" w:uiPriority="261"/>
+    <w:lsdException w:name="Dark List Accent 3" w:uiPriority="274"/>
+    <w:lsdException w:name="Colorful Shading Accent 3" w:uiPriority="275"/>
+    <w:lsdException w:name="Colorful List Accent 3" w:uiPriority="276"/>
+    <w:lsdException w:name="Colorful Grid Accent 3" w:uiPriority="277"/>
+    <w:lsdException w:name="Light Shading Accent 4" w:uiPriority="150"/>
+    <w:lsdException w:name="Light List Accent 4" w:uiPriority="151"/>
+    <w:lsdException w:name="Light Grid Accent 4" w:uiPriority="152"/>
+    <w:lsdException w:name="Medium Shading 1 Accent 4" w:uiPriority="153"/>
+    <w:lsdException w:name="Medium Shading 2 Accent 4" w:uiPriority="256"/>
+    <w:lsdException w:name="Medium List 1 Accent 4" w:uiPriority="257"/>
+    <w:lsdException w:name="Medium List 2 Accent 4" w:uiPriority="258"/>
+    <w:lsdException w:name="Medium Grid 1 Accent 4" w:uiPriority="259"/>
+    <w:lsdException w:name="Medium Grid 2 Accent 4" w:uiPriority="260"/>
+    <w:lsdException w:name="Medium Grid 3 Accent 4" w:uiPriority="261"/>
+    <w:lsdException w:name="Dark List Accent 4" w:uiPriority="274"/>
+    <w:lsdException w:name="Colorful Shading Accent 4" w:uiPriority="275"/>
+    <w:lsdException w:name="Colorful List Accent 4" w:uiPriority="276"/>
+    <w:lsdException w:name="Colorful Grid Accent 4" w:uiPriority="277"/>
+    <w:lsdException w:name="Light Shading Accent 5" w:uiPriority="150"/>
+    <w:lsdException w:name="Light List Accent 5" w:uiPriority="151"/>
+    <w:lsdException w:name="Light Grid Accent 5" w:uiPriority="152"/>
+    <w:lsdException w:name="Medium Shading 1 Accent 5" w:uiPriority="153"/>
+    <w:lsdException w:name="Medium Shading 2 Accent 5" w:uiPriority="256"/>
+    <w:lsdException w:name="Medium List 1 Accent 5" w:uiPriority="257"/>
+    <w:lsdException w:name="Medium List 2 Accent 5" w:uiPriority="258"/>
+    <w:lsdException w:name="Medium Grid 1 Accent 5" w:uiPriority="259"/>
+    <w:lsdException w:name="Medium Grid 2 Accent 5" w:uiPriority="260"/>
+    <w:lsdException w:name="Medium Grid 3 Accent 5" w:uiPriority="261"/>
+    <w:lsdException w:name="Dark List Accent 5" w:uiPriority="274"/>
+    <w:lsdException w:name="Colorful Shading Accent 5" w:uiPriority="275"/>
+    <w:lsdException w:name="Colorful List Accent 5" w:uiPriority="276"/>
+    <w:lsdException w:name="Colorful Grid Accent 5" w:uiPriority="277"/>
+    <w:lsdException w:name="Light Shading Accent 6" w:uiPriority="150"/>
+    <w:lsdException w:name="Light List Accent 6" w:uiPriority="151"/>
+    <w:lsdException w:name="Light Grid Accent 6" w:uiPriority="152"/>
+    <w:lsdException w:name="Medium Shading 1 Accent 6" w:uiPriority="153"/>
+    <w:lsdException w:name="Medium Shading 2 Accent 6" w:uiPriority="256"/>
+    <w:lsdException w:name="Medium List 1 Accent 6" w:uiPriority="257"/>
+    <w:lsdException w:name="Medium List 2 Accent 6" w:uiPriority="258"/>
+    <w:lsdException w:name="Medium Grid 1 Accent 6" w:uiPriority="259"/>
+    <w:lsdException w:name="Medium Grid 2 Accent 6" w:uiPriority="260"/>
+    <w:lsdException w:name="Medium Grid 3 Accent 6" w:uiPriority="261"/>
+    <w:lsdException w:name="Dark List Accent 6" w:uiPriority="274"/>
+    <w:lsdException w:name="Colorful Shading Accent 6" w:uiPriority="275"/>
+    <w:lsdException w:name="Colorful List Accent 6" w:uiPriority="276"/>
+    <w:lsdException w:name="Colorful Grid Accent 6" w:uiPriority="277"/>
+    <w:lsdException w:name="Subtle Emphasis" w:uiPriority="37" w:qFormat="1"/>
+    <w:lsdException w:name="Intense Emphasis" w:uiPriority="51" w:qFormat="1"/>
+    <w:lsdException w:name="Subtle Reference" w:uiPriority="73" w:qFormat="1"/>
+    <w:lsdException w:name="Intense Reference" w:uiPriority="80" w:qFormat="1"/>
+    <w:lsdException w:name="Book Title" w:uiPriority="81" w:qFormat="1"/>
+    <w:lsdException w:name="Bibliography" w:semiHidden="1" w:uiPriority="85" w:unhideWhenUsed="1"/>
+    <w:lsdException w:name="TOC Heading" w:semiHidden="1" w:uiPriority="87" w:unhideWhenUsed="1" w:qFormat="1"/>
+    <w:lsdException w:name="Plain Table 1" w:uiPriority="101"/>
+    <w:lsdException w:name="Plain Table 2" w:uiPriority="102"/>
+    <w:lsdException w:name="Plain Table 3" w:uiPriority="103"/>
+    <w:lsdException w:name="Plain Table 4" w:uiPriority="104"/>
+    <w:lsdException w:name="Plain Table 5" w:uiPriority="105"/>
+    <w:lsdException w:name="Grid Table Light" w:uiPriority="100"/>
+    <w:lsdException w:name="Grid Table 1 Light" w:uiPriority="112"/>
+    <w:lsdException w:name="Grid Table 2" w:uiPriority="113"/>
+    <w:lsdException w:name="Grid Table 3" w:uiPriority="114"/>
+    <w:lsdException w:name="Grid Table 4" w:uiPriority="115"/>
+    <w:lsdException w:name="Grid Table 5 Dark" w:uiPriority="128"/>
+    <w:lsdException w:name="Grid Table 6 Colorful" w:uiPriority="129"/>
+    <w:lsdException w:name="Grid Table 7 Colorful" w:uiPriority="130"/>
+    <w:lsdException w:name="Grid Table 1 Light Accent 1" w:uiPriority="112"/>
+    <w:lsdException w:name="Grid Table 2 Accent 1" w:uiPriority="113"/>
+    <w:lsdException w:name="Grid Table 3 Accent 1" w:uiPriority="114"/>
+    <w:lsdException w:name="Grid Table 4 Accent 1" w:uiPriority="115"/>
+    <w:lsdException w:name="Grid Table 5 Dark Accent 1" w:uiPriority="128"/>
+    <w:lsdException w:name="Grid Table 6 Colorful Accent 1" w:uiPriority="129"/>
+    <w:lsdException w:name="Grid Table 7 Colorful Accent 1" w:uiPriority="130"/>
+    <w:lsdException w:name="Grid Table 1 Light Accent 2" w:uiPriority="112"/>
+    <w:lsdException w:name="Grid Table 2 Accent 2" w:uiPriority="113"/>
+    <w:lsdException w:name="Grid Table 3 Accent 2" w:uiPriority="114"/>
+    <w:lsdException w:name="Grid Table 4 Accent 2" w:uiPriority="115"/>
+    <w:lsdException w:name="Grid Table 5 Dark Accent 2" w:uiPriority="128"/>
+    <w:lsdException w:name="Grid Table 6 Colorful Accent 2" w:uiPriority="129"/>
+    <w:lsdException w:name="Grid Table 7 Colorful Accent 2" w:uiPriority="130"/>
+    <w:lsdException w:name="Grid Table 1 Light Accent 3" w:uiPriority="112"/>
+    <w:lsdException w:name="Grid Table 2 Accent 3" w:uiPriority="113"/>
+    <w:lsdException w:name="Grid Table 3 Accent 3" w:uiPriority="114"/>
+    <w:lsdException w:name="Grid Table 4 Accent 3" w:uiPriority="115"/>
+    <w:lsdException w:name="Grid Table 5 Dark Accent 3" w:uiPriority="128"/>
+    <w:lsdException w:name="Grid Table 6 Colorful Accent 3" w:uiPriority="129"/>
+    <w:lsdException w:name="Grid Table 7 Colorful Accent 3" w:uiPriority="130"/>
+    <w:lsdException w:name="Grid Table 1 Light Accent 4" w:uiPriority="112"/>
+    <w:lsdException w:name="Grid Table 2 Accent 4" w:uiPriority="113"/>
+    <w:lsdException w:name="Grid Table 3 Accent 4" w:uiPriority="114"/>
+    <w:lsdException w:name="Grid Table 4 Accent 4" w:uiPriority="115"/>
+    <w:lsdException w:name="Grid Table 5 Dark Accent 4" w:uiPriority="128"/>
+    <w:lsdException w:name="Grid Table 6 Colorful Accent 4" w:uiPriority="129"/>
+    <w:lsdException w:name="Grid Table 7 Colorful Accent 4" w:uiPriority="130"/>
+    <w:lsdException w:name="Grid Table 1 Light Accent 5" w:uiPriority="112"/>
+    <w:lsdException w:name="Grid Table 2 Accent 5" w:uiPriority="113"/>
+    <w:lsdException w:name="Grid Table 3 Accent 5" w:uiPriority="114"/>
+    <w:lsdException w:name="Grid Table 4 Accent 5" w:uiPriority="115"/>
+    <w:lsdException w:name="Grid Table 5 Dark Accent 5" w:uiPriority="128"/>
+    <w:lsdException w:name="Grid Table 6 Colorful Accent 5" w:uiPriority="129"/>
+    <w:lsdException w:name="Grid Table 7 Colorful Accent 5" w:uiPriority="130"/>
+    <w:lsdException w:name="Grid Table 1 Light Accent 6" w:uiPriority="112"/>
+    <w:lsdException w:name="Grid Table 2 Accent 6" w:uiPriority="113"/>
+    <w:lsdException w:name="Grid Table 3 Accent 6" w:uiPriority="114"/>
+    <w:lsdException w:name="Grid Table 4 Accent 6" w:uiPriority="115"/>
+    <w:lsdException w:name="Grid Table 5 Dark Accent 6" w:uiPriority="128"/>
+    <w:lsdException w:name="Grid Table 6 Colorful Accent 6" w:uiPriority="129"/>
+    <w:lsdException w:name="Grid Table 7 Colorful Accent 6" w:uiPriority="130"/>
+    <w:lsdException w:name="List Table 1 Light" w:uiPriority="112"/>
+    <w:lsdException w:name="List Table 2" w:uiPriority="113"/>
+    <w:lsdException w:name="List Table 3" w:uiPriority="114"/>
+    <w:lsdException w:name="List Table 4" w:uiPriority="115"/>
+    <w:lsdException w:name="List Table 5 Dark" w:uiPriority="128"/>
+    <w:lsdException w:name="List Table 6 Colorful" w:uiPriority="129"/>
+    <w:lsdException w:name="List Table 7 Colorful" w:uiPriority="130"/>
+    <w:lsdException w:name="List Table 1 Light Accent 1" w:uiPriority="112"/>
+    <w:lsdException w:name="List Table 2 Accent 1" w:uiPriority="113"/>
+    <w:lsdException w:name="List Table 3 Accent 1" w:uiPriority="114"/>
+    <w:lsdException w:name="List Table 4 Accent 1" w:uiPriority="115"/>
+    <w:lsdException w:name="List Table 5 Dark Accent 1" w:uiPriority="128"/>
+    <w:lsdException w:name="List Table 6 Colorful Accent 1" w:uiPriority="129"/>
+    <w:lsdException w:name="List Table 7 Colorful Accent 1" w:uiPriority="130"/>
+    <w:lsdException w:name="List Table 1 Light Accent 2" w:uiPriority="112"/>
+    <w:lsdException w:name="List Table 2 Accent 2" w:uiPriority="113"/>
+    <w:lsdException w:name="List Table 3 Accent 2" w:uiPriority="114"/>
+    <w:lsdException w:name="List Table 4 Accent 2" w:uiPriority="115"/>
+    <w:lsdException w:name="List Table 5 Dark Accent 2" w:uiPriority="128"/>
+    <w:lsdException w:name="List Table 6 Colorful Accent 2" w:uiPriority="129"/>
+    <w:lsdException w:name="List Table 7 Colorful Accent 2" w:uiPriority="130"/>
+    <w:lsdException w:name="List Table 1 Light Accent 3" w:uiPriority="112"/>
+    <w:lsdException w:name="List Table 2 Accent 3" w:uiPriority="113"/>
+    <w:lsdException w:name="List Table 3 Accent 3" w:uiPriority="114"/>
+    <w:lsdException w:name="List Table 4 Accent 3" w:uiPriority="115"/>
+    <w:lsdException w:name="List Table 5 Dark Accent 3" w:uiPriority="128"/>
+    <w:lsdException w:name="List Table 6 Colorful Accent 3" w:uiPriority="129"/>
+    <w:lsdException w:name="List Table 7 Colorful Accent 3" w:uiPriority="130"/>
+    <w:lsdException w:name="List Table 1 Light Accent 4" w:uiPriority="112"/>
+    <w:lsdException w:name="List Table 2 Accent 4" w:uiPriority="113"/>
+    <w:lsdException w:name="List Table 3 Accent 4" w:uiPriority="114"/>
+    <w:lsdException w:name="List Table 4 Accent 4" w:uiPriority="115"/>
+    <w:lsdException w:name="List Table 5 Dark Accent 4" w:uiPriority="128"/>
+    <w:lsdException w:name="List Table 6 Colorful Accent 4" w:uiPriority="129"/>
+    <w:lsdException w:name="List Table 7 Colorful Accent 4" w:uiPriority="130"/>
+    <w:lsdException w:name="List Table 1 Light Accent 5" w:uiPriority="112"/>
+    <w:lsdException w:name="List Table 2 Accent 5" w:uiPriority="113"/>
+    <w:lsdException w:name="List Table 3 Accent 5" w:uiPriority="114"/>
+    <w:lsdException w:name="List Table 4 Accent 5" w:uiPriority="115"/>
+    <w:lsdException w:name="List Table 5 Dark Accent 5" w:uiPriority="128"/>
+    <w:lsdException w:name="List Table 6 Colorful Accent 5" w:uiPriority="129"/>
+    <w:lsdException w:name="List Table 7 Colorful Accent 5" w:uiPriority="130"/>
+    <w:lsdException w:name="List Table 1 Light Accent 6" w:uiPriority="112"/>
+    <w:lsdException w:name="List Table 2 Accent 6" w:uiPriority="113"/>
+    <w:lsdException w:name="List Table 3 Accent 6" w:uiPriority="114"/>
+    <w:lsdException w:name="List Table 4 Accent 6" w:uiPriority="115"/>
+    <w:lsdException w:name="List Table 5 Dark Accent 6" w:uiPriority="128"/>
+    <w:lsdException w:name="List Table 6 Colorful Accent 6" w:uiPriority="129"/>
+    <w:lsdException w:name="List Table 7 Colorful Accent 6" w:uiPriority="130"/>
   </w:latentStyles>
   <w:style w:type="paragraph" w:default="1" w:styleId="a2">
     <w:name w:val="Normal"/>

</xml_diff>